<commit_message>
pared down number of examples in order to go into more depth
</commit_message>
<xml_diff>
--- a/Pop Culture and Baby Names Draft 4.docx
+++ b/Pop Culture and Baby Names Draft 4.docx
@@ -275,7 +275,13 @@
         <w:t>the same way words and expressions do</w:t>
       </w:r>
       <w:r>
-        <w:t>—some people are doing the thing and then more people start doing it</w:t>
+        <w:t xml:space="preserve">—some people are </w:t>
+      </w:r>
+      <w:r>
+        <w:t>doing something</w:t>
+      </w:r>
+      <w:r>
+        <w:t xml:space="preserve"> and then more people start doing it</w:t>
       </w:r>
       <w:r>
         <w:t xml:space="preserve">. We don’t often get to see how that plays out. </w:t>
@@ -309,239 +315,145 @@
       </w:r>
     </w:p>
     <w:p>
-      <w:pPr>
-        <w:rPr>
-          <w:highlight w:val="yellow"/>
-        </w:rPr>
-      </w:pPr>
-      <w:r>
-        <w:rPr>
-          <w:highlight w:val="yellow"/>
-        </w:rPr>
-        <w:t xml:space="preserve">We pick up colloquialisms from our friends, the internet, celebrities, and more. </w:t>
-      </w:r>
-      <w:r>
-        <w:rPr>
-          <w:highlight w:val="yellow"/>
-        </w:rPr>
-        <w:t>There are a lot of expressions I’ve started to use that have a 100% correlation with how much</w:t>
-      </w:r>
-      <w:r>
-        <w:rPr>
-          <w:highlight w:val="yellow"/>
-        </w:rPr>
-        <w:t xml:space="preserve"> I’ve been binge watching </w:t>
-      </w:r>
-      <w:r>
-        <w:rPr>
-          <w:highlight w:val="yellow"/>
-        </w:rPr>
-        <w:t xml:space="preserve">Ru Paul’s Drag Race </w:t>
-      </w:r>
-      <w:r>
-        <w:rPr>
-          <w:highlight w:val="yellow"/>
-        </w:rPr>
-        <w:t>(answer: too much</w:t>
-      </w:r>
-      <w:r>
-        <w:rPr>
-          <w:highlight w:val="yellow"/>
-        </w:rPr>
-        <w:t xml:space="preserve">). </w:t>
-      </w:r>
-    </w:p>
-    <w:p>
-      <w:pPr>
-        <w:rPr>
-          <w:highlight w:val="yellow"/>
-        </w:rPr>
-      </w:pPr>
-      <w:r>
-        <w:rPr>
-          <w:highlight w:val="yellow"/>
-        </w:rPr>
-        <w:t>However, w</w:t>
-      </w:r>
-      <w:r>
-        <w:rPr>
-          <w:highlight w:val="yellow"/>
-        </w:rPr>
-        <w:t xml:space="preserve">hen someone tells me they have a juicy story to tell me and I </w:t>
-      </w:r>
-      <w:r>
-        <w:rPr>
-          <w:highlight w:val="yellow"/>
-        </w:rPr>
-        <w:t xml:space="preserve">literally make </w:t>
-      </w:r>
-      <w:proofErr w:type="spellStart"/>
-      <w:r>
-        <w:rPr>
-          <w:highlight w:val="yellow"/>
-        </w:rPr>
-        <w:t>a</w:t>
-      </w:r>
-      <w:proofErr w:type="spellEnd"/>
-      <w:r>
-        <w:rPr>
-          <w:highlight w:val="yellow"/>
-        </w:rPr>
-        <w:t xml:space="preserve"> cup of tea </w:t>
-      </w:r>
-      <w:r>
-        <w:rPr>
-          <w:highlight w:val="yellow"/>
-        </w:rPr>
-        <w:t>for the conversation</w:t>
-      </w:r>
-      <w:r>
-        <w:rPr>
-          <w:highlight w:val="yellow"/>
-        </w:rPr>
-        <w:t>,</w:t>
-      </w:r>
-      <w:r>
-        <w:rPr>
-          <w:highlight w:val="yellow"/>
-        </w:rPr>
+      <w:r>
+        <w:t>I will sometimes literally make a cup of tea when</w:t>
+      </w:r>
+      <w:r>
+        <w:t xml:space="preserve"> someone tells me they have a juicy story to tell me</w:t>
+      </w:r>
+      <w:r>
+        <w:t xml:space="preserve">, because there’s something so satisfying in the dichotomy of sipping tea—the beverage of refinement and class, while </w:t>
+      </w:r>
+      <w:r>
+        <w:t>delighting in someone else’s drama</w:t>
+      </w:r>
+      <w:r>
+        <w:t>. When I think of the phrase “spilling the tea” or the Kermit “but that’s none of my business meme,”</w:t>
+      </w:r>
+      <w:r>
+        <w:t xml:space="preserve"> that’s what it reminds me of. </w:t>
+      </w:r>
+    </w:p>
+    <w:p>
+      <w:hyperlink r:id="rId7" w:history="1">
+        <w:r>
+          <w:rPr>
+            <w:rStyle w:val="Hyperlink"/>
+          </w:rPr>
+          <w:t xml:space="preserve">However, the “T” </w:t>
+        </w:r>
+        <w:r>
+          <w:rPr>
+            <w:rStyle w:val="Hyperlink"/>
+          </w:rPr>
+          <w:t>originated in</w:t>
+        </w:r>
+        <w:r>
+          <w:rPr>
+            <w:rStyle w:val="Hyperlink"/>
+          </w:rPr>
+          <w:t xml:space="preserve"> Black Drag Culture </w:t>
+        </w:r>
+        <w:r>
+          <w:rPr>
+            <w:rStyle w:val="Hyperlink"/>
+          </w:rPr>
+          <w:t xml:space="preserve">and </w:t>
+        </w:r>
+        <w:r>
+          <w:rPr>
+            <w:rStyle w:val="Hyperlink"/>
+          </w:rPr>
+          <w:t xml:space="preserve">originally was </w:t>
+        </w:r>
+        <w:r>
+          <w:rPr>
+            <w:rStyle w:val="Hyperlink"/>
+          </w:rPr>
+          <w:t>meant to symbolize the Truth, not the beverage.</w:t>
+        </w:r>
+      </w:hyperlink>
+      <w:r>
         <w:t xml:space="preserve"> </w:t>
       </w:r>
       <w:r>
-        <w:rPr>
-          <w:highlight w:val="yellow"/>
-        </w:rPr>
-        <w:t xml:space="preserve">it’s because I heard people saying things like “spill the tea” or saw the Kermit “but that’s none of my business” meme long before I </w:t>
-      </w:r>
-      <w:r>
-        <w:rPr>
-          <w:highlight w:val="yellow"/>
-        </w:rPr>
-        <w:t>started watching Drag Race and understood that the “T” evolved from Black Drag Culture and</w:t>
-      </w:r>
-      <w:r>
-        <w:rPr>
-          <w:highlight w:val="yellow"/>
-        </w:rPr>
-        <w:t xml:space="preserve"> </w:t>
-      </w:r>
-      <w:r>
-        <w:rPr>
-          <w:highlight w:val="yellow"/>
-        </w:rPr>
-        <w:t xml:space="preserve">isn’t just about drinking tea while listening to dramatic stories. </w:t>
-      </w:r>
-    </w:p>
-    <w:p>
-      <w:pPr>
-        <w:rPr>
-          <w:highlight w:val="yellow"/>
-        </w:rPr>
-      </w:pPr>
-      <w:r>
-        <w:rPr>
-          <w:highlight w:val="yellow"/>
-        </w:rPr>
+        <w:t>The original phrase and denotation is still a part of many lexicons, but it has also sparked new expressions</w:t>
+      </w:r>
+      <w:r>
+        <w:t xml:space="preserve"> that are both clearly linked to these roots and blended with other expressions (</w:t>
+      </w:r>
+      <w:r>
+        <w:t>like “spill it” or “spill the beans”).</w:t>
+      </w:r>
+    </w:p>
+    <w:p>
+      <w:r>
         <w:lastRenderedPageBreak/>
-        <w:t xml:space="preserve">Names are similar—one trend sparks a different trend, and eventually we build our own associations with it, until we may not even know the origins. </w:t>
-      </w:r>
-    </w:p>
-    <w:p>
-      <w:pPr>
-        <w:rPr>
-          <w:highlight w:val="yellow"/>
-        </w:rPr>
-      </w:pPr>
-      <w:r>
-        <w:rPr>
-          <w:highlight w:val="yellow"/>
-        </w:rPr>
-        <w:t>OR</w:t>
-      </w:r>
-    </w:p>
-    <w:p>
-      <w:pPr>
-        <w:rPr>
-          <w:highlight w:val="yellow"/>
-        </w:rPr>
-      </w:pPr>
-      <w:r>
-        <w:rPr>
-          <w:highlight w:val="yellow"/>
-        </w:rPr>
-        <w:t xml:space="preserve">Even if I didn’t first here “the lady doth protest too much” or “though she be but little she is fierce” from Shakespeare, I know that those are from Willy S. </w:t>
-      </w:r>
-    </w:p>
-    <w:p>
-      <w:proofErr w:type="gramStart"/>
-      <w:r>
-        <w:rPr>
-          <w:highlight w:val="yellow"/>
-        </w:rPr>
-        <w:t xml:space="preserve">That being said, </w:t>
-      </w:r>
-      <w:r>
-        <w:rPr>
-          <w:highlight w:val="yellow"/>
-        </w:rPr>
-        <w:t>I</w:t>
-      </w:r>
-      <w:proofErr w:type="gramEnd"/>
-      <w:r>
-        <w:rPr>
-          <w:highlight w:val="yellow"/>
-        </w:rPr>
-        <w:t xml:space="preserve"> got the phrase “This is what dreams are made of,” from the Lizzie McGuire movie/classic Hilary Duff number, not</w:t>
-      </w:r>
-      <w:r>
-        <w:rPr>
-          <w:highlight w:val="yellow"/>
-        </w:rPr>
-        <w:t xml:space="preserve"> </w:t>
-      </w:r>
-      <w:r>
-        <w:rPr>
-          <w:highlight w:val="yellow"/>
-        </w:rPr>
-        <w:t>“</w:t>
-      </w:r>
-      <w:r>
-        <w:rPr>
-          <w:highlight w:val="yellow"/>
-        </w:rPr>
-        <w:t>s</w:t>
-      </w:r>
-      <w:r>
-        <w:rPr>
-          <w:highlight w:val="yellow"/>
-        </w:rPr>
-        <w:t>uch stuff that dreams are made on</w:t>
-      </w:r>
-      <w:r>
-        <w:rPr>
-          <w:highlight w:val="yellow"/>
-        </w:rPr>
-        <w:t xml:space="preserve">,” and it took me a </w:t>
+        <w:t xml:space="preserve">Outside of the subculture where it originated, </w:t>
+      </w:r>
+      <w:r>
+        <w:t>maybe</w:t>
+      </w:r>
+      <w:r>
+        <w:t xml:space="preserve"> you use</w:t>
+      </w:r>
+      <w:r>
+        <w:t xml:space="preserve"> “tea/T” or “shade” because you’ve been binge watching </w:t>
       </w:r>
       <w:r>
         <w:rPr>
           <w:i/>
           <w:iCs/>
-          <w:highlight w:val="yellow"/>
-        </w:rPr>
-        <w:t>long</w:t>
-      </w:r>
-      <w:r>
-        <w:rPr>
-          <w:highlight w:val="yellow"/>
-        </w:rPr>
-        <w:t xml:space="preserve"> time to realize that Smash Mouth was lying to me that “All that glitters is gold,” because I definitely thought that was the actual expression for a lot of years.</w:t>
+        </w:rPr>
+        <w:t>RuPaul’s Drag Race</w:t>
+      </w:r>
+      <w:r>
+        <w:t>,</w:t>
+      </w:r>
+      <w:r>
+        <w:t xml:space="preserve"> you heard it from friends</w:t>
+      </w:r>
+      <w:r>
+        <w:t xml:space="preserve">, you saw it </w:t>
+      </w:r>
+      <w:r>
+        <w:t>online</w:t>
+      </w:r>
+      <w:r>
+        <w:t>,</w:t>
+      </w:r>
+      <w:r>
+        <w:t xml:space="preserve"> or </w:t>
+      </w:r>
+      <w:proofErr w:type="gramStart"/>
+      <w:r>
+        <w:t>all of</w:t>
+      </w:r>
+      <w:proofErr w:type="gramEnd"/>
+      <w:r>
+        <w:t xml:space="preserve"> the above</w:t>
+      </w:r>
+      <w:r>
+        <w:t>.</w:t>
+      </w:r>
+    </w:p>
+    <w:p/>
+    <w:p>
+      <w:r>
+        <w:t>T</w:t>
+      </w:r>
+      <w:r>
+        <w:t>he point is that this sort of linguistic evolution happens all the time.</w:t>
       </w:r>
       <w:r>
         <w:t xml:space="preserve"> </w:t>
       </w:r>
-    </w:p>
-    <w:p>
+      <w:r>
+        <w:t xml:space="preserve">They are the inside jokes and slang that sometimes never leave our closest circles, sometimes circulate in a subculture, and sometimes wind up everywhere. </w:t>
+      </w:r>
+      <w:r>
+        <w:t xml:space="preserve"> </w:t>
+      </w:r>
       <w:r>
         <w:t xml:space="preserve">Names are </w:t>
       </w:r>
@@ -555,7 +467,13 @@
         <w:t>o</w:t>
       </w:r>
       <w:r>
-        <w:t xml:space="preserve">f this sort of language evolution—the idea that things can go viral without the internet, that popularity can build on itself </w:t>
+        <w:t>f this sort of language evolution—the idea that things can go viral without the internet, that popularity can build on itself</w:t>
+      </w:r>
+      <w:r>
+        <w:t>,</w:t>
+      </w:r>
+      <w:r>
+        <w:t xml:space="preserve"> </w:t>
       </w:r>
       <w:proofErr w:type="gramStart"/>
       <w:r>
@@ -570,9 +488,6 @@
       </w:r>
       <w:r>
         <w:t xml:space="preserve">. </w:t>
-      </w:r>
-      <w:r>
-        <w:t xml:space="preserve"> ** nicknames = slang</w:t>
       </w:r>
     </w:p>
     <w:p/>
@@ -624,6 +539,8 @@
         <w:t xml:space="preserve">impact of individuals or works. </w:t>
       </w:r>
     </w:p>
+    <w:p/>
+    <w:p/>
     <w:p>
       <w:pPr>
         <w:pStyle w:val="Heading2"/>
@@ -689,7 +606,6 @@
         <w:rPr>
           <w:noProof/>
         </w:rPr>
-        <w:lastRenderedPageBreak/>
         <w:drawing>
           <wp:inline distT="0" distB="0" distL="0" distR="0" wp14:anchorId="005DC37C" wp14:editId="33986DB4">
             <wp:extent cx="5943600" cy="3669030"/>
@@ -703,263 +619,6 @@
                 <pic:pic xmlns:pic="http://schemas.openxmlformats.org/drawingml/2006/picture">
                   <pic:nvPicPr>
                     <pic:cNvPr id="2" name="Picture 2" descr="Chart, scatter chart&#10;&#10;Description automatically generated"/>
-                    <pic:cNvPicPr/>
-                  </pic:nvPicPr>
-                  <pic:blipFill>
-                    <a:blip r:embed="rId7" cstate="print">
-                      <a:extLst>
-                        <a:ext uri="{28A0092B-C50C-407E-A947-70E740481C1C}">
-                          <a14:useLocalDpi xmlns:a14="http://schemas.microsoft.com/office/drawing/2010/main" val="0"/>
-                        </a:ext>
-                      </a:extLst>
-                    </a:blip>
-                    <a:stretch>
-                      <a:fillRect/>
-                    </a:stretch>
-                  </pic:blipFill>
-                  <pic:spPr>
-                    <a:xfrm>
-                      <a:off x="0" y="0"/>
-                      <a:ext cx="5943600" cy="3669030"/>
-                    </a:xfrm>
-                    <a:prstGeom prst="rect">
-                      <a:avLst/>
-                    </a:prstGeom>
-                  </pic:spPr>
-                </pic:pic>
-              </a:graphicData>
-            </a:graphic>
-          </wp:inline>
-        </w:drawing>
-      </w:r>
-    </w:p>
-    <w:p>
-      <w:r>
-        <w:t xml:space="preserve">This is a </w:t>
-      </w:r>
-      <w:proofErr w:type="gramStart"/>
-      <w:r>
-        <w:t>pretty clear</w:t>
-      </w:r>
-      <w:proofErr w:type="gramEnd"/>
-      <w:r>
-        <w:t xml:space="preserve"> example of virality: </w:t>
-      </w:r>
-      <w:r>
-        <w:t xml:space="preserve">In 1984, the main character from </w:t>
-      </w:r>
-      <w:r>
-        <w:rPr>
-          <w:i/>
-          <w:iCs/>
-        </w:rPr>
-        <w:t>Splash</w:t>
-      </w:r>
-      <w:r>
-        <w:t xml:space="preserve"> christened herself “Madison” based on the famous east side Avenue, and by the end of the year, more girls were given the name Madison (42) than in the last 100 years combined</w:t>
-      </w:r>
-      <w:r>
-        <w:t xml:space="preserve"> (30)</w:t>
-      </w:r>
-      <w:r>
-        <w:t xml:space="preserve">.  By the end of the decade, 3, 789 girls had been named Madison. The popularity peaked in 2001, when 22,164 girls were named Madison in a single year. </w:t>
-      </w:r>
-      <w:r>
-        <w:t xml:space="preserve"> </w:t>
-      </w:r>
-      <w:r>
-        <w:t>Most people probably weren’t named after the movie, their parents just liked the name. I’m not the first one to note this—</w:t>
-      </w:r>
-      <w:r>
-        <w:rPr>
-          <w:i/>
-          <w:iCs/>
-        </w:rPr>
-        <w:t xml:space="preserve">Freakonomics </w:t>
-      </w:r>
-      <w:r>
-        <w:t xml:space="preserve">got there before me. </w:t>
-      </w:r>
-    </w:p>
-    <w:p/>
-    <w:p>
-      <w:r>
-        <w:rPr>
-          <w:highlight w:val="yellow"/>
-        </w:rPr>
-        <w:t>What’s less frequently discussed:</w:t>
-      </w:r>
-      <w:r>
-        <w:rPr>
-          <w:highlight w:val="yellow"/>
-        </w:rPr>
-        <w:t xml:space="preserve"> Madison was a used consistently year to year but infrequently overall for boys, with an average of about 34 uses per year</w:t>
-      </w:r>
-      <w:r>
-        <w:rPr>
-          <w:highlight w:val="yellow"/>
-        </w:rPr>
-        <w:t xml:space="preserve">. </w:t>
-      </w:r>
-      <w:r>
-        <w:rPr>
-          <w:highlight w:val="yellow"/>
-        </w:rPr>
-        <w:t xml:space="preserve">The trend we saw with girls </w:t>
-      </w:r>
-      <w:proofErr w:type="gramStart"/>
-      <w:r>
-        <w:rPr>
-          <w:highlight w:val="yellow"/>
-        </w:rPr>
-        <w:t>actually was</w:t>
-      </w:r>
-      <w:proofErr w:type="gramEnd"/>
-      <w:r>
-        <w:rPr>
-          <w:highlight w:val="yellow"/>
-        </w:rPr>
-        <w:t xml:space="preserve"> duplicated for boys on a </w:t>
-      </w:r>
-      <w:r>
-        <w:rPr>
-          <w:i/>
-          <w:iCs/>
-          <w:highlight w:val="yellow"/>
-        </w:rPr>
-        <w:t>much</w:t>
-      </w:r>
-      <w:r>
-        <w:rPr>
-          <w:highlight w:val="yellow"/>
-        </w:rPr>
-        <w:t xml:space="preserve"> smaller scale. </w:t>
-      </w:r>
-      <w:r>
-        <w:rPr>
-          <w:highlight w:val="yellow"/>
-        </w:rPr>
-        <w:t>From 1983 to 1984, the name</w:t>
-      </w:r>
-      <w:r>
-        <w:rPr>
-          <w:highlight w:val="yellow"/>
-        </w:rPr>
-        <w:t>’</w:t>
-      </w:r>
-      <w:r>
-        <w:rPr>
-          <w:highlight w:val="yellow"/>
-        </w:rPr>
-        <w:t>s</w:t>
-      </w:r>
-      <w:r>
-        <w:rPr>
-          <w:highlight w:val="yellow"/>
-        </w:rPr>
-        <w:t xml:space="preserve"> usage</w:t>
-      </w:r>
-      <w:r>
-        <w:rPr>
-          <w:highlight w:val="yellow"/>
-        </w:rPr>
-        <w:t xml:space="preserve"> increased from </w:t>
-      </w:r>
-      <w:r>
-        <w:rPr>
-          <w:highlight w:val="yellow"/>
-        </w:rPr>
-        <w:t xml:space="preserve">23 to 42, and rose over the next decade, peaking in 1995 with </w:t>
-      </w:r>
-      <w:r>
-        <w:rPr>
-          <w:highlight w:val="yellow"/>
-        </w:rPr>
-        <w:t xml:space="preserve">269 uses before declining slowly again. </w:t>
-      </w:r>
-      <w:r>
-        <w:rPr>
-          <w:highlight w:val="yellow"/>
-        </w:rPr>
-        <w:t>Madison’s popularity levels as a boy’s name are comparable to the pre-</w:t>
-      </w:r>
-      <w:r>
-        <w:rPr>
-          <w:i/>
-          <w:iCs/>
-          <w:highlight w:val="yellow"/>
-        </w:rPr>
-        <w:t>Splash</w:t>
-      </w:r>
-      <w:r>
-        <w:rPr>
-          <w:highlight w:val="yellow"/>
-        </w:rPr>
-        <w:t xml:space="preserve"> average as of 2017, unlike </w:t>
-      </w:r>
-      <w:r>
-        <w:rPr>
-          <w:highlight w:val="yellow"/>
-        </w:rPr>
-        <w:t>its usage as a girl’s name.</w:t>
-      </w:r>
-      <w:r>
-        <w:t xml:space="preserve"> </w:t>
-      </w:r>
-    </w:p>
-    <w:p/>
-    <w:p/>
-    <w:p>
-      <w:r>
-        <w:t>Perhaps most interesting is the adjacent trend</w:t>
-      </w:r>
-      <w:r>
-        <w:t xml:space="preserve">—the name Madeline also increased significantly in popularity through the </w:t>
-      </w:r>
-      <w:r>
-        <w:t xml:space="preserve">‘80s and ‘90s, whether because people wanted to call their daughters “Maddy” or the similar qualities between the two names helped it trend. </w:t>
-      </w:r>
-    </w:p>
-    <w:p/>
-    <w:p>
-      <w:r>
-        <w:t xml:space="preserve"> </w:t>
-      </w:r>
-    </w:p>
-    <w:p/>
-    <w:p/>
-    <w:p/>
-    <w:p>
-      <w:pPr>
-        <w:pStyle w:val="Heading2"/>
-        <w:numPr>
-          <w:ilvl w:val="0"/>
-          <w:numId w:val="9"/>
-        </w:numPr>
-      </w:pPr>
-      <w:r>
-        <w:t>Can you wiggle your nose?</w:t>
-      </w:r>
-    </w:p>
-    <w:p/>
-    <w:p>
-      <w:r>
-        <w:rPr>
-          <w:noProof/>
-        </w:rPr>
-        <w:drawing>
-          <wp:inline distT="0" distB="0" distL="0" distR="0" wp14:anchorId="17CD0D49" wp14:editId="64CEBF8A">
-            <wp:extent cx="5943600" cy="3669030"/>
-            <wp:effectExtent l="0" t="0" r="0" b="7620"/>
-            <wp:docPr id="3" name="Picture 3" descr="Chart&#10;&#10;Description automatically generated"/>
-            <wp:cNvGraphicFramePr>
-              <a:graphicFrameLocks xmlns:a="http://schemas.openxmlformats.org/drawingml/2006/main" noChangeAspect="1"/>
-            </wp:cNvGraphicFramePr>
-            <a:graphic xmlns:a="http://schemas.openxmlformats.org/drawingml/2006/main">
-              <a:graphicData uri="http://schemas.openxmlformats.org/drawingml/2006/picture">
-                <pic:pic xmlns:pic="http://schemas.openxmlformats.org/drawingml/2006/picture">
-                  <pic:nvPicPr>
-                    <pic:cNvPr id="3" name="Picture 3" descr="Chart&#10;&#10;Description automatically generated"/>
                     <pic:cNvPicPr/>
                   </pic:nvPicPr>
                   <pic:blipFill>
@@ -991,212 +650,88 @@
       </w:r>
     </w:p>
     <w:p>
-      <w:pPr>
-        <w:ind w:left="360"/>
-      </w:pPr>
-      <w:r>
-        <w:t xml:space="preserve">The TV show </w:t>
+      <w:r>
+        <w:lastRenderedPageBreak/>
+        <w:t xml:space="preserve">This is a </w:t>
+      </w:r>
+      <w:proofErr w:type="gramStart"/>
+      <w:r>
+        <w:t>pretty clear</w:t>
+      </w:r>
+      <w:proofErr w:type="gramEnd"/>
+      <w:r>
+        <w:t xml:space="preserve"> example of virality: In 1984, the main character from </w:t>
       </w:r>
       <w:r>
         <w:rPr>
           <w:i/>
           <w:iCs/>
         </w:rPr>
-        <w:t xml:space="preserve">Bewitched </w:t>
-      </w:r>
-      <w:r>
-        <w:t xml:space="preserve">and </w:t>
-      </w:r>
-      <w:proofErr w:type="gramStart"/>
-      <w:r>
-        <w:t>it’s</w:t>
-      </w:r>
-      <w:proofErr w:type="gramEnd"/>
-      <w:r>
-        <w:t xml:space="preserve"> impact on the name Samantha is probably the next best known example of </w:t>
-      </w:r>
-      <w:r>
-        <w:t xml:space="preserve">viral pop culture impact on a relatively obscure baby name. </w:t>
-      </w:r>
-      <w:r>
-        <w:t xml:space="preserve"> </w:t>
-      </w:r>
-      <w:r>
-        <w:t xml:space="preserve">Many baby name sites will </w:t>
-      </w:r>
-      <w:r>
-        <w:t xml:space="preserve">include reference to the show in the name’s origins. </w:t>
-      </w:r>
-    </w:p>
-    <w:p>
-      <w:pPr>
-        <w:ind w:left="360"/>
-      </w:pPr>
-    </w:p>
-    <w:p>
-      <w:pPr>
-        <w:ind w:left="360"/>
-      </w:pPr>
-      <w:r>
-        <w:t xml:space="preserve">A closer look </w:t>
-      </w:r>
-      <w:r>
-        <w:t>tells us a few things</w:t>
-      </w:r>
-      <w:r>
-        <w:t>—one way to get a better understand of causality is to look for adjacent trends</w:t>
+        <w:t>Splash</w:t>
+      </w:r>
+      <w:r>
+        <w:t xml:space="preserve"> christened herself “Madison” based on the famous east side Avenue, and by the end of the year, more girls were given the name Madison (42) than in the last 100 years combined (30).  </w:t>
+      </w:r>
+      <w:r>
+        <w:t>The rest is history</w:t>
       </w:r>
       <w:r>
         <w:t xml:space="preserve">. </w:t>
+      </w:r>
+    </w:p>
+    <w:p/>
+    <w:p>
+      <w:r>
+        <w:t>Most people probably weren’t named after the movie, their parents just liked the name. I’m not the first one to note this—</w:t>
       </w:r>
       <w:r>
         <w:rPr>
           <w:i/>
           <w:iCs/>
         </w:rPr>
-        <w:t xml:space="preserve">Splash </w:t>
-      </w:r>
-      <w:r>
-        <w:t xml:space="preserve">introduced Madison onto the </w:t>
-      </w:r>
-      <w:proofErr w:type="gramStart"/>
-      <w:r>
-        <w:t>scene</w:t>
-      </w:r>
-      <w:proofErr w:type="gramEnd"/>
-      <w:r>
-        <w:t xml:space="preserve"> but its cultural cache is not massive—</w:t>
-      </w:r>
-      <w:r>
-        <w:t xml:space="preserve">names of other characters didn’t get a major bump and it’s not that frequently referenced today. </w:t>
-      </w:r>
-    </w:p>
-    <w:p>
-      <w:pPr>
-        <w:ind w:left="360"/>
-      </w:pPr>
-      <w:r>
-        <w:rPr>
-          <w:i/>
-          <w:iCs/>
-        </w:rPr>
-        <w:t>Bewitched</w:t>
-      </w:r>
-      <w:r>
-        <w:t xml:space="preserve"> has a lot more cultural capital</w:t>
-      </w:r>
-      <w:r>
-        <w:t xml:space="preserve">, and one way to see that is the trends around Darren—Samantha’s husband’s name, Tabitha, starting with the birth of the couple’s daughter in 1966, and </w:t>
-      </w:r>
-      <w:r>
-        <w:t xml:space="preserve">perhaps most telling, </w:t>
-      </w:r>
-      <w:r>
-        <w:t>the introduction</w:t>
-      </w:r>
-      <w:r>
-        <w:t xml:space="preserve"> of the name Endora</w:t>
-      </w:r>
-      <w:r>
-        <w:t xml:space="preserve">, </w:t>
-      </w:r>
-      <w:r>
-        <w:t>after Samantha’s mother</w:t>
-      </w:r>
-      <w:r>
-        <w:t xml:space="preserve">, albeit modest in scale and short-lived. </w:t>
+        <w:t xml:space="preserve">Freakonomics </w:t>
+      </w:r>
+      <w:r>
+        <w:t xml:space="preserve">got there before me. </w:t>
+      </w:r>
+      <w:r>
+        <w:t xml:space="preserve">Where this gets interesting </w:t>
+      </w:r>
+      <w:r>
+        <w:t>is the adjacent trends.</w:t>
       </w:r>
       <w:r>
         <w:t xml:space="preserve"> </w:t>
       </w:r>
       <w:r>
+        <w:t xml:space="preserve">For example, </w:t>
+      </w:r>
+      <w:r>
+        <w:t xml:space="preserve">the name Madeline also increased significantly in popularity through the </w:t>
+      </w:r>
+      <w:r>
+        <w:t>‘80s and ‘90s, whether because people wanted to call their daughters “Maddy” or</w:t>
+      </w:r>
+      <w:r>
+        <w:t xml:space="preserve"> because of</w:t>
+      </w:r>
+      <w:r>
+        <w:t xml:space="preserve"> the similar qualities between the two </w:t>
+      </w:r>
+      <w:r>
+        <w:t xml:space="preserve">names. </w:t>
+      </w:r>
+      <w:r>
+        <w:t xml:space="preserve">Either way, it’s a clear illustration that trends influence one another. </w:t>
+      </w:r>
+    </w:p>
+    <w:p/>
+    <w:p>
+      <w:r>
         <w:t xml:space="preserve"> </w:t>
       </w:r>
     </w:p>
-    <w:p>
-      <w:pPr>
-        <w:ind w:left="360"/>
-      </w:pPr>
-    </w:p>
-    <w:p>
-      <w:pPr>
-        <w:ind w:left="360"/>
-      </w:pPr>
-      <w:r>
-        <w:lastRenderedPageBreak/>
-        <w:t>The ongoing trends around the names Samantha and Tabitha</w:t>
-      </w:r>
-      <w:r>
-        <w:t xml:space="preserve"> </w:t>
-      </w:r>
-      <w:r>
-        <w:t xml:space="preserve">probably have much more to do with the name’s virality than the show, but the bursts of popularity across the board tell us what this show meant to people in its heyday. </w:t>
-      </w:r>
-    </w:p>
-    <w:p>
-      <w:pPr>
-        <w:ind w:left="360"/>
-      </w:pPr>
-    </w:p>
-    <w:p>
-      <w:pPr>
-        <w:ind w:left="360"/>
-      </w:pPr>
-      <w:r>
-        <w:t xml:space="preserve">From a gender perspective, the TV show </w:t>
-      </w:r>
-      <w:proofErr w:type="gramStart"/>
-      <w:r>
-        <w:t>actually coincided</w:t>
-      </w:r>
-      <w:proofErr w:type="gramEnd"/>
-      <w:r>
-        <w:t xml:space="preserve"> with the </w:t>
-      </w:r>
-      <w:r>
-        <w:t>use of the name “Samantha” for boys for the first time</w:t>
-      </w:r>
-      <w:r>
-        <w:t>—which surprised me give</w:t>
-      </w:r>
-      <w:r>
-        <w:t>n the era</w:t>
-      </w:r>
-      <w:r>
-        <w:t>, but at the same time the 60s w</w:t>
-      </w:r>
-      <w:r>
-        <w:t xml:space="preserve">as a decade in which we were pushing at gender boundaries quite a bit. </w:t>
-      </w:r>
-    </w:p>
-    <w:p>
-      <w:pPr>
-        <w:ind w:left="360"/>
-      </w:pPr>
-    </w:p>
-    <w:p>
-      <w:pPr>
-        <w:ind w:left="360"/>
-      </w:pPr>
-      <w:r>
-        <w:t xml:space="preserve">We can also see, however, the much larger trend in the popularity of the name Samuel (for boys, although it did trend upward slightly for girls). Like Madison and Madeline, </w:t>
-      </w:r>
-      <w:r>
-        <w:t xml:space="preserve">the popularity of one name created a trend that extended to similar ones. </w:t>
-      </w:r>
-    </w:p>
     <w:p/>
-    <w:p>
-      <w:pPr>
-        <w:spacing w:line="256" w:lineRule="auto"/>
-      </w:pPr>
-    </w:p>
-    <w:p>
-      <w:pPr>
-        <w:pStyle w:val="ListParagraph"/>
-        <w:spacing w:line="256" w:lineRule="auto"/>
-      </w:pPr>
-    </w:p>
     <w:p>
       <w:pPr>
         <w:pStyle w:val="Heading2"/>
@@ -1206,7 +741,7 @@
         </w:numPr>
       </w:pPr>
       <w:r>
-        <w:t>The one where they named their kids</w:t>
+        <w:t>Can you wiggle your nose?</w:t>
       </w:r>
     </w:p>
     <w:p/>
@@ -1216,10 +751,10 @@
           <w:noProof/>
         </w:rPr>
         <w:drawing>
-          <wp:inline distT="0" distB="0" distL="0" distR="0" wp14:anchorId="0E0E874A" wp14:editId="06AA50D6">
+          <wp:inline distT="0" distB="0" distL="0" distR="0" wp14:anchorId="17CD0D49" wp14:editId="64CEBF8A">
             <wp:extent cx="5943600" cy="3669030"/>
             <wp:effectExtent l="0" t="0" r="0" b="7620"/>
-            <wp:docPr id="8" name="Picture 8" descr="Chart&#10;&#10;Description automatically generated"/>
+            <wp:docPr id="3" name="Picture 3" descr="Chart&#10;&#10;Description automatically generated"/>
             <wp:cNvGraphicFramePr>
               <a:graphicFrameLocks xmlns:a="http://schemas.openxmlformats.org/drawingml/2006/main" noChangeAspect="1"/>
             </wp:cNvGraphicFramePr>
@@ -1227,7 +762,7 @@
               <a:graphicData uri="http://schemas.openxmlformats.org/drawingml/2006/picture">
                 <pic:pic xmlns:pic="http://schemas.openxmlformats.org/drawingml/2006/picture">
                   <pic:nvPicPr>
-                    <pic:cNvPr id="8" name="Picture 8" descr="Chart&#10;&#10;Description automatically generated"/>
+                    <pic:cNvPr id="3" name="Picture 3" descr="Chart&#10;&#10;Description automatically generated"/>
                     <pic:cNvPicPr/>
                   </pic:nvPicPr>
                   <pic:blipFill>
@@ -1259,6 +794,330 @@
       </w:r>
     </w:p>
     <w:p>
+      <w:pPr>
+        <w:ind w:left="360"/>
+      </w:pPr>
+      <w:r>
+        <w:t xml:space="preserve">The TV show </w:t>
+      </w:r>
+      <w:r>
+        <w:rPr>
+          <w:i/>
+          <w:iCs/>
+        </w:rPr>
+        <w:t xml:space="preserve">Bewitched </w:t>
+      </w:r>
+      <w:r>
+        <w:t xml:space="preserve">and </w:t>
+      </w:r>
+      <w:r>
+        <w:t>its</w:t>
+      </w:r>
+      <w:r>
+        <w:t xml:space="preserve"> impact on the name Samantha is probably the next </w:t>
+      </w:r>
+      <w:proofErr w:type="gramStart"/>
+      <w:r>
+        <w:t>best known</w:t>
+      </w:r>
+      <w:proofErr w:type="gramEnd"/>
+      <w:r>
+        <w:t xml:space="preserve"> example of </w:t>
+      </w:r>
+      <w:r>
+        <w:t xml:space="preserve">pop culture’s impact </w:t>
+      </w:r>
+      <w:r>
+        <w:t>obscure baby name</w:t>
+      </w:r>
+      <w:r>
+        <w:t xml:space="preserve">—a lot of baby name sites will mention it as part of the name Samantha’s origins. </w:t>
+      </w:r>
+      <w:r>
+        <w:t xml:space="preserve">A closer look </w:t>
+      </w:r>
+      <w:r>
+        <w:t>tells us a few things</w:t>
+      </w:r>
+      <w:r>
+        <w:t>.</w:t>
+      </w:r>
+    </w:p>
+    <w:p>
+      <w:pPr>
+        <w:ind w:left="360"/>
+      </w:pPr>
+      <w:r>
+        <w:t>One way to get a better understanding</w:t>
+      </w:r>
+      <w:r>
+        <w:t xml:space="preserve"> of causal</w:t>
+      </w:r>
+      <w:r>
+        <w:t xml:space="preserve"> influence of show versus virality</w:t>
+      </w:r>
+      <w:r>
+        <w:t xml:space="preserve"> </w:t>
+      </w:r>
+      <w:r>
+        <w:t xml:space="preserve">of a name </w:t>
+      </w:r>
+      <w:r>
+        <w:t xml:space="preserve">is to look for </w:t>
+      </w:r>
+      <w:r>
+        <w:t>more than one trend</w:t>
+      </w:r>
+      <w:r>
+        <w:t>.</w:t>
+      </w:r>
+    </w:p>
+    <w:p>
+      <w:pPr>
+        <w:ind w:left="360"/>
+      </w:pPr>
+      <w:r>
+        <w:rPr>
+          <w:i/>
+          <w:iCs/>
+        </w:rPr>
+        <w:lastRenderedPageBreak/>
+        <w:t xml:space="preserve">Splash </w:t>
+      </w:r>
+      <w:r>
+        <w:t>introduced Madison onto the scene</w:t>
+      </w:r>
+      <w:r>
+        <w:t>,</w:t>
+      </w:r>
+      <w:r>
+        <w:t xml:space="preserve"> but its cultural cache is not </w:t>
+      </w:r>
+      <w:proofErr w:type="gramStart"/>
+      <w:r>
+        <w:t>massive—</w:t>
+      </w:r>
+      <w:r>
+        <w:t>names</w:t>
+      </w:r>
+      <w:proofErr w:type="gramEnd"/>
+      <w:r>
+        <w:t xml:space="preserve"> of other characters didn’t get a major bump and it’s not that frequently referenced today.</w:t>
+      </w:r>
+      <w:r>
+        <w:t xml:space="preserve"> </w:t>
+      </w:r>
+      <w:r>
+        <w:t xml:space="preserve"> </w:t>
+      </w:r>
+    </w:p>
+    <w:p>
+      <w:pPr>
+        <w:ind w:left="360"/>
+      </w:pPr>
+      <w:r>
+        <w:rPr>
+          <w:i/>
+          <w:iCs/>
+        </w:rPr>
+        <w:t>Bewitched</w:t>
+      </w:r>
+      <w:r>
+        <w:t xml:space="preserve"> has a lot more cultural capital</w:t>
+      </w:r>
+      <w:r>
+        <w:t>, and one way to see that is the trends around Darren</w:t>
+      </w:r>
+      <w:r>
+        <w:t xml:space="preserve"> (Samantha’s husband)</w:t>
+      </w:r>
+      <w:r>
+        <w:t>, Tabitha</w:t>
+      </w:r>
+      <w:r>
+        <w:t xml:space="preserve"> (the couple’s daughter, introduced in 1966), </w:t>
+      </w:r>
+      <w:r>
+        <w:t>Endora</w:t>
+      </w:r>
+      <w:r>
+        <w:t xml:space="preserve"> (Samantha’s mother). </w:t>
+      </w:r>
+      <w:r>
+        <w:t xml:space="preserve"> </w:t>
+      </w:r>
+    </w:p>
+    <w:p>
+      <w:pPr>
+        <w:ind w:left="360"/>
+      </w:pPr>
+    </w:p>
+    <w:p>
+      <w:pPr>
+        <w:ind w:left="360"/>
+      </w:pPr>
+      <w:r>
+        <w:t>The ongoing trends around the names Samantha and Tabitha</w:t>
+      </w:r>
+      <w:r>
+        <w:t xml:space="preserve"> </w:t>
+      </w:r>
+      <w:r>
+        <w:t>probably have much more to do with the name’s virality than the show</w:t>
+      </w:r>
+      <w:r>
+        <w:t>.</w:t>
+      </w:r>
+      <w:r>
+        <w:t xml:space="preserve"> </w:t>
+      </w:r>
+      <w:r>
+        <w:t xml:space="preserve">However, </w:t>
+      </w:r>
+      <w:r>
+        <w:t>the bursts of popularity across the board</w:t>
+      </w:r>
+      <w:r>
+        <w:t xml:space="preserve">, and especially </w:t>
+      </w:r>
+      <w:r>
+        <w:t>appearance of the unusual name Endora,</w:t>
+      </w:r>
+      <w:r>
+        <w:t xml:space="preserve"> tell us what this show meant to people in its heyday. </w:t>
+      </w:r>
+    </w:p>
+    <w:p>
+      <w:pPr>
+        <w:ind w:left="360"/>
+      </w:pPr>
+    </w:p>
+    <w:p>
+      <w:pPr>
+        <w:ind w:left="360"/>
+      </w:pPr>
+      <w:r>
+        <w:t xml:space="preserve">From a gender perspective, the TV show </w:t>
+      </w:r>
+      <w:proofErr w:type="gramStart"/>
+      <w:r>
+        <w:t>actually coincided</w:t>
+      </w:r>
+      <w:proofErr w:type="gramEnd"/>
+      <w:r>
+        <w:t xml:space="preserve"> with the </w:t>
+      </w:r>
+      <w:r>
+        <w:t>use of the name Samantha for boys for the first time</w:t>
+      </w:r>
+      <w:r>
+        <w:t>—which surprised me give</w:t>
+      </w:r>
+      <w:r>
+        <w:t>n the era</w:t>
+      </w:r>
+      <w:r>
+        <w:t>, but at the same time the 60s w</w:t>
+      </w:r>
+      <w:r>
+        <w:t xml:space="preserve">as a decade in which we were pushing at gender boundaries quite a bit. </w:t>
+      </w:r>
+    </w:p>
+    <w:p>
+      <w:pPr>
+        <w:ind w:left="360"/>
+      </w:pPr>
+    </w:p>
+    <w:p>
+      <w:pPr>
+        <w:ind w:left="360"/>
+      </w:pPr>
+      <w:r>
+        <w:t>We also see a</w:t>
+      </w:r>
+      <w:r>
+        <w:t xml:space="preserve"> much larger trend in the popularity of the name Samuel (for boys, although it did trend upward slightly for girls). Like Madison and Madeline, </w:t>
+      </w:r>
+      <w:r>
+        <w:t xml:space="preserve">the popularity of one name created a trend that extended to similar ones. </w:t>
+      </w:r>
+    </w:p>
+    <w:p/>
+    <w:p>
+      <w:pPr>
+        <w:spacing w:line="256" w:lineRule="auto"/>
+      </w:pPr>
+    </w:p>
+    <w:p>
+      <w:pPr>
+        <w:pStyle w:val="ListParagraph"/>
+        <w:spacing w:line="256" w:lineRule="auto"/>
+      </w:pPr>
+    </w:p>
+    <w:p>
+      <w:pPr>
+        <w:pStyle w:val="Heading2"/>
+        <w:numPr>
+          <w:ilvl w:val="0"/>
+          <w:numId w:val="9"/>
+        </w:numPr>
+      </w:pPr>
+      <w:r>
+        <w:t>The one where they named their kids</w:t>
+      </w:r>
+    </w:p>
+    <w:p/>
+    <w:p>
+      <w:r>
+        <w:rPr>
+          <w:noProof/>
+        </w:rPr>
+        <w:lastRenderedPageBreak/>
+        <w:drawing>
+          <wp:inline distT="0" distB="0" distL="0" distR="0" wp14:anchorId="0E0E874A" wp14:editId="06AA50D6">
+            <wp:extent cx="5943600" cy="3669030"/>
+            <wp:effectExtent l="0" t="0" r="0" b="7620"/>
+            <wp:docPr id="8" name="Picture 8" descr="Chart&#10;&#10;Description automatically generated"/>
+            <wp:cNvGraphicFramePr>
+              <a:graphicFrameLocks xmlns:a="http://schemas.openxmlformats.org/drawingml/2006/main" noChangeAspect="1"/>
+            </wp:cNvGraphicFramePr>
+            <a:graphic xmlns:a="http://schemas.openxmlformats.org/drawingml/2006/main">
+              <a:graphicData uri="http://schemas.openxmlformats.org/drawingml/2006/picture">
+                <pic:pic xmlns:pic="http://schemas.openxmlformats.org/drawingml/2006/picture">
+                  <pic:nvPicPr>
+                    <pic:cNvPr id="8" name="Picture 8" descr="Chart&#10;&#10;Description automatically generated"/>
+                    <pic:cNvPicPr/>
+                  </pic:nvPicPr>
+                  <pic:blipFill>
+                    <a:blip r:embed="rId10" cstate="print">
+                      <a:extLst>
+                        <a:ext uri="{28A0092B-C50C-407E-A947-70E740481C1C}">
+                          <a14:useLocalDpi xmlns:a14="http://schemas.microsoft.com/office/drawing/2010/main" val="0"/>
+                        </a:ext>
+                      </a:extLst>
+                    </a:blip>
+                    <a:stretch>
+                      <a:fillRect/>
+                    </a:stretch>
+                  </pic:blipFill>
+                  <pic:spPr>
+                    <a:xfrm>
+                      <a:off x="0" y="0"/>
+                      <a:ext cx="5943600" cy="3669030"/>
+                    </a:xfrm>
+                    <a:prstGeom prst="rect">
+                      <a:avLst/>
+                    </a:prstGeom>
+                  </pic:spPr>
+                </pic:pic>
+              </a:graphicData>
+            </a:graphic>
+          </wp:inline>
+        </w:drawing>
+      </w:r>
+    </w:p>
+    <w:p/>
+    <w:p>
       <w:r>
         <w:t>Among</w:t>
       </w:r>
@@ -1285,7 +1144,6 @@
         <w:rPr>
           <w:noProof/>
         </w:rPr>
-        <w:lastRenderedPageBreak/>
         <w:drawing>
           <wp:inline distT="0" distB="0" distL="0" distR="0" wp14:anchorId="18ECBC86" wp14:editId="6E7965B9">
             <wp:extent cx="2141220" cy="2141220"/>
@@ -1304,7 +1162,7 @@
                     </pic:cNvPicPr>
                   </pic:nvPicPr>
                   <pic:blipFill>
-                    <a:blip r:embed="rId10">
+                    <a:blip r:embed="rId11">
                       <a:extLst>
                         <a:ext uri="{28A0092B-C50C-407E-A947-70E740481C1C}">
                           <a14:useLocalDpi xmlns:a14="http://schemas.microsoft.com/office/drawing/2010/main" val="0"/>
@@ -1372,7 +1230,13 @@
         <w:t xml:space="preserve">If anything, I would have expected </w:t>
       </w:r>
       <w:r>
-        <w:t xml:space="preserve">this trend to look like the one we saw for “Samantha,” and, had I expected that Samantha had been a boy’s name at all, I’d have guessed that trend would look more like this one. </w:t>
+        <w:t xml:space="preserve">this trend to look like the one we saw for Samantha, and, had I expected that Samantha </w:t>
+      </w:r>
+      <w:r>
+        <w:t>would be</w:t>
+      </w:r>
+      <w:r>
+        <w:t xml:space="preserve"> a boy’s name at all, I’d have guessed that trend would look more like this one. </w:t>
       </w:r>
     </w:p>
     <w:p/>
@@ -1447,7 +1311,6 @@
         <w:rPr>
           <w:noProof/>
         </w:rPr>
-        <w:lastRenderedPageBreak/>
         <w:drawing>
           <wp:inline distT="0" distB="0" distL="0" distR="0" wp14:anchorId="0422FF1B" wp14:editId="740E426F">
             <wp:extent cx="5943600" cy="3669030"/>
@@ -1464,7 +1327,7 @@
                     <pic:cNvPicPr/>
                   </pic:nvPicPr>
                   <pic:blipFill>
-                    <a:blip r:embed="rId11" cstate="print">
+                    <a:blip r:embed="rId12" cstate="print">
                       <a:extLst>
                         <a:ext uri="{28A0092B-C50C-407E-A947-70E740481C1C}">
                           <a14:useLocalDpi xmlns:a14="http://schemas.microsoft.com/office/drawing/2010/main" val="0"/>
@@ -1501,107 +1364,26 @@
       </w:r>
       <w:proofErr w:type="gramEnd"/>
       <w:r>
-        <w:t xml:space="preserve"> trends here for the names of both the actresses, and the characters, but there are actually really interesting trends when you look at a lot of these up close:</w:t>
-      </w:r>
-    </w:p>
-    <w:p>
-      <w:pPr>
-        <w:rPr>
-          <w:b/>
-          <w:bCs/>
-        </w:rPr>
-      </w:pPr>
-      <w:r>
-        <w:rPr>
-          <w:b/>
-          <w:bCs/>
-        </w:rPr>
-        <w:t>Farrah Fawcett aka Jill Munroe</w:t>
-      </w:r>
-    </w:p>
-    <w:p>
-      <w:pPr>
-        <w:rPr>
-          <w:b/>
-          <w:bCs/>
-        </w:rPr>
-      </w:pPr>
+        <w:t xml:space="preserve"> trends here for the names of both the actresses, and the characters</w:t>
+      </w:r>
+      <w:r>
+        <w:t>. At first glance, Jill (</w:t>
+      </w:r>
+      <w:r>
+        <w:t xml:space="preserve">from Farrah Fawcett’s Jill Munroe) seems to be the only name that </w:t>
+      </w:r>
+      <w:r>
+        <w:t>doesn’t show a response to the show’s release.</w:t>
+      </w:r>
+    </w:p>
+    <w:p>
       <w:r>
         <w:rPr>
           <w:b/>
           <w:bCs/>
           <w:noProof/>
         </w:rPr>
-        <w:drawing>
-          <wp:inline distT="0" distB="0" distL="0" distR="0" wp14:anchorId="6F3FD9D1" wp14:editId="0521DD03">
-            <wp:extent cx="5943600" cy="3668888"/>
-            <wp:effectExtent l="0" t="0" r="0" b="8255"/>
-            <wp:docPr id="13" name="Picture 13"/>
-            <wp:cNvGraphicFramePr>
-              <a:graphicFrameLocks xmlns:a="http://schemas.openxmlformats.org/drawingml/2006/main" noChangeAspect="1"/>
-            </wp:cNvGraphicFramePr>
-            <a:graphic xmlns:a="http://schemas.openxmlformats.org/drawingml/2006/main">
-              <a:graphicData uri="http://schemas.openxmlformats.org/drawingml/2006/picture">
-                <pic:pic xmlns:pic="http://schemas.openxmlformats.org/drawingml/2006/picture">
-                  <pic:nvPicPr>
-                    <pic:cNvPr id="13" name="Picture 13"/>
-                    <pic:cNvPicPr/>
-                  </pic:nvPicPr>
-                  <pic:blipFill>
-                    <a:blip r:embed="rId12" cstate="print">
-                      <a:extLst>
-                        <a:ext uri="{28A0092B-C50C-407E-A947-70E740481C1C}">
-                          <a14:useLocalDpi xmlns:a14="http://schemas.microsoft.com/office/drawing/2010/main" val="0"/>
-                        </a:ext>
-                      </a:extLst>
-                    </a:blip>
-                    <a:stretch>
-                      <a:fillRect/>
-                    </a:stretch>
-                  </pic:blipFill>
-                  <pic:spPr>
-                    <a:xfrm>
-                      <a:off x="0" y="0"/>
-                      <a:ext cx="5943600" cy="3668888"/>
-                    </a:xfrm>
-                    <a:prstGeom prst="rect">
-                      <a:avLst/>
-                    </a:prstGeom>
-                  </pic:spPr>
-                </pic:pic>
-              </a:graphicData>
-            </a:graphic>
-          </wp:inline>
-        </w:drawing>
-      </w:r>
-    </w:p>
-    <w:p>
-      <w:r>
         <w:lastRenderedPageBreak/>
-        <w:t xml:space="preserve">The relatively uncommon name “Farrah” has a small jump coinciding with the actress’s appearance on the show: </w:t>
-      </w:r>
-      <w:proofErr w:type="gramStart"/>
-      <w:r>
-        <w:t>pretty standard</w:t>
-      </w:r>
-      <w:proofErr w:type="gramEnd"/>
-      <w:r>
-        <w:t>.</w:t>
-      </w:r>
-      <w:r>
-        <w:rPr>
-          <w:b/>
-          <w:bCs/>
-          <w:noProof/>
-        </w:rPr>
-        <w:t xml:space="preserve"> </w:t>
-      </w:r>
-      <w:r>
-        <w:rPr>
-          <w:b/>
-          <w:bCs/>
-          <w:noProof/>
-        </w:rPr>
         <w:drawing>
           <wp:inline distT="0" distB="0" distL="0" distR="0" wp14:anchorId="5627B926" wp14:editId="006B5784">
             <wp:extent cx="5943600" cy="3669030"/>
@@ -1650,21 +1432,23 @@
     </w:p>
     <w:p>
       <w:r>
-        <w:t xml:space="preserve">The more interesting one is Jill </w:t>
-      </w:r>
-      <w:proofErr w:type="gramStart"/>
-      <w:r>
-        <w:t>which</w:t>
-      </w:r>
-      <w:proofErr w:type="gramEnd"/>
-      <w:r>
-        <w:t xml:space="preserve"> looks like the only name that doesn’t show a response to the show’s release.</w:t>
-      </w:r>
-    </w:p>
-    <w:p/>
-    <w:p>
-      <w:r>
-        <w:t>Except…check this out:</w:t>
+        <w:t xml:space="preserve">However, </w:t>
+      </w:r>
+      <w:r>
+        <w:t xml:space="preserve">looking at the name </w:t>
+      </w:r>
+      <w:r>
+        <w:t xml:space="preserve">Jillian makes a compelling case for the influence of the show and Fawcett’s character. </w:t>
+      </w:r>
+    </w:p>
+    <w:p>
+      <w:pPr>
+        <w:tabs>
+          <w:tab w:val="left" w:pos="7437"/>
+        </w:tabs>
+      </w:pPr>
+      <w:r>
+        <w:tab/>
       </w:r>
     </w:p>
     <w:p>
@@ -1672,7 +1456,6 @@
         <w:rPr>
           <w:noProof/>
         </w:rPr>
-        <w:lastRenderedPageBreak/>
         <w:drawing>
           <wp:inline distT="0" distB="0" distL="0" distR="0" wp14:anchorId="09733872" wp14:editId="5E5CAC40">
             <wp:extent cx="5943600" cy="3668888"/>
@@ -1718,28 +1501,8 @@
     </w:p>
     <w:p>
       <w:r>
-        <w:t xml:space="preserve"> </w:t>
-      </w:r>
-      <w:r>
-        <w:t>P</w:t>
-      </w:r>
-      <w:r>
-        <w:t xml:space="preserve">eople didn’t start naming their children Jill outright, but the name “Jillian” did get a sizeable bump. </w:t>
-      </w:r>
-    </w:p>
-    <w:p>
-      <w:pPr>
-        <w:rPr>
-          <w:b/>
-          <w:bCs/>
-        </w:rPr>
-      </w:pPr>
-      <w:r>
-        <w:rPr>
-          <w:b/>
-          <w:bCs/>
-        </w:rPr>
-        <w:t>Kate Jackson aka Sabrina Duncan</w:t>
+        <w:lastRenderedPageBreak/>
+        <w:t xml:space="preserve">Looking at Kate Jackson and her character Sabrina Duncan tells a different story. </w:t>
       </w:r>
     </w:p>
     <w:p>
@@ -1763,7 +1526,6 @@
           <w:bCs/>
           <w:noProof/>
         </w:rPr>
-        <w:lastRenderedPageBreak/>
         <w:drawing>
           <wp:inline distT="0" distB="0" distL="0" distR="0" wp14:anchorId="0C0C1C69" wp14:editId="68F7E6C2">
             <wp:extent cx="5943600" cy="3669030"/>
@@ -1809,26 +1571,75 @@
     </w:p>
     <w:p>
       <w:r>
-        <w:t>The name Kate was already trending up but experienced a nice jump and an intensifying trend after the release of the show</w:t>
+        <w:t xml:space="preserve">The name Kate was already trending </w:t>
+      </w:r>
+      <w:proofErr w:type="gramStart"/>
+      <w:r>
+        <w:t>up</w:t>
+      </w:r>
+      <w:r>
+        <w:t>,</w:t>
+      </w:r>
+      <w:r>
+        <w:t xml:space="preserve"> but</w:t>
+      </w:r>
+      <w:proofErr w:type="gramEnd"/>
+      <w:r>
+        <w:t xml:space="preserve"> experienced a nice jump and an intensifying trend after the release of the show</w:t>
       </w:r>
       <w:r>
         <w:t xml:space="preserve"> before beginning to decline in the mid-80s</w:t>
       </w:r>
       <w:r>
-        <w:t xml:space="preserve">. If you’re wondering why the trend </w:t>
-      </w:r>
-      <w:r>
-        <w:t>goes back up</w:t>
-      </w:r>
-      <w:r>
-        <w:t xml:space="preserve"> in the mid-90s: Kate Winslet. Yes, the name Leonardo took a nice big jump in 1997 too, as did Rose. </w:t>
-      </w:r>
+        <w:t xml:space="preserve">. </w:t>
+      </w:r>
+    </w:p>
+    <w:p>
+      <w:r>
+        <w:t xml:space="preserve">That trend obviously reverses again in the </w:t>
+      </w:r>
+      <w:r>
+        <w:t>mid-90s</w:t>
+      </w:r>
+      <w:r>
+        <w:t>, and the answer</w:t>
+      </w:r>
+      <w:r>
+        <w:t xml:space="preserve"> is likely Kate Winslet. In the same way that </w:t>
+      </w:r>
+      <w:r>
+        <w:t xml:space="preserve">seeing a trend around the names of all three main characters and all three actresses portraying them makes for a </w:t>
+      </w:r>
+      <w:proofErr w:type="gramStart"/>
+      <w:r>
+        <w:t>pretty compelling</w:t>
+      </w:r>
+      <w:proofErr w:type="gramEnd"/>
+      <w:r>
+        <w:t xml:space="preserve"> argument for Charlie’s Angels’ influence on baby names (and, in turn, cultural relevance), </w:t>
+      </w:r>
+      <w:r>
+        <w:t xml:space="preserve">we can double check our logic on Kate Winslet. </w:t>
+      </w:r>
+    </w:p>
+    <w:p>
+      <w:r>
+        <w:t xml:space="preserve">From 1997 to 1998, the usage of the name Rose for girls went from 666 to 1019 and usage of </w:t>
+      </w:r>
+      <w:r>
+        <w:t xml:space="preserve">Leonardo for boys went from 707 to 1160. It’s not an airtight argument, to be sure, but it’s not a bad guess either. </w:t>
+      </w:r>
+    </w:p>
+    <w:p/>
+    <w:p/>
+    <w:p>
       <w:r>
         <w:rPr>
           <w:b/>
           <w:bCs/>
           <w:noProof/>
         </w:rPr>
+        <w:lastRenderedPageBreak/>
         <w:drawing>
           <wp:inline distT="0" distB="0" distL="0" distR="0" wp14:anchorId="574385B2" wp14:editId="705C9C1B">
             <wp:extent cx="5943600" cy="3669030"/>
@@ -1897,26 +1708,96 @@
       </w:r>
       <w:proofErr w:type="gramEnd"/>
       <w:r>
-        <w:t xml:space="preserve"> Melissa, Harvey), so it’s definitely harder to say.</w:t>
+        <w:t xml:space="preserve"> Melissa</w:t>
+      </w:r>
+      <w:r>
+        <w:t xml:space="preserve"> Joan </w:t>
+      </w:r>
+      <w:proofErr w:type="spellStart"/>
+      <w:r>
+        <w:t>Heart</w:t>
+      </w:r>
+      <w:proofErr w:type="spellEnd"/>
+      <w:r>
+        <w:t>, Harvey), so it’s definitely harder to say.</w:t>
       </w:r>
     </w:p>
     <w:p/>
     <w:p>
       <w:r>
-        <w:t xml:space="preserve">You’re probably also wondering, if Jill made the name Jillian get more popular, did Kate make the name Katherine/Catherine get more popular? The answer: maybe, at least for Kate Jackson. </w:t>
-      </w:r>
-    </w:p>
-    <w:p>
-      <w:r>
-        <w:rPr>
+        <w:t xml:space="preserve">You’re probably also wondering, if Jill made the name Jillian get more popular, did Kate make the name Katherine/Catherine get more popular? The answer: </w:t>
+      </w:r>
+      <w:r>
+        <w:t xml:space="preserve">it’s </w:t>
+      </w:r>
+      <w:proofErr w:type="gramStart"/>
+      <w:r>
+        <w:t>really hard</w:t>
+      </w:r>
+      <w:proofErr w:type="gramEnd"/>
+      <w:r>
+        <w:t xml:space="preserve"> to tell. </w:t>
+      </w:r>
+      <w:r>
+        <w:t xml:space="preserve">With a name as common as Katherine and with so many potential influences, isolating </w:t>
+      </w:r>
+      <w:r>
+        <w:t>anyone</w:t>
+      </w:r>
+      <w:r>
+        <w:t xml:space="preserve"> </w:t>
+      </w:r>
+      <w:r>
+        <w:t xml:space="preserve">would be a guess at best. </w:t>
+      </w:r>
+    </w:p>
+    <w:p/>
+    <w:p/>
+    <w:p>
+      <w:r>
+        <w:t>Looking at the influence of Jaclyn Smith is</w:t>
+      </w:r>
+      <w:r>
+        <w:t xml:space="preserve"> among the most interesting, because it shows</w:t>
+      </w:r>
+      <w:r>
+        <w:t xml:space="preserve"> one of the clearest </w:t>
+      </w:r>
+      <w:r>
+        <w:t xml:space="preserve">examples of cause and effect thanks to the nontraditional spelling and nicknames. Not only does Smith popularize the nontraditional spelling of “Jaclyn” she reverses the declining trend on the spelling “Jacqueline”, which peaked, unsurprisingly, during Jackie Kennedy’s tenancy in the White House. </w:t>
+      </w:r>
+    </w:p>
+    <w:p/>
+    <w:p>
+      <w:pPr>
+        <w:rPr>
+          <w:b/>
+          <w:bCs/>
+        </w:rPr>
+      </w:pPr>
+      <w:r>
+        <w:t xml:space="preserve">Also, unsurprisingly, </w:t>
+      </w:r>
+      <w:r>
+        <w:t xml:space="preserve">while Jackie Kennedy had a much larger influence on the overall popularity of the name Jacqueline than Smith did, she had little to no impact on the “Jaclyn” spelling. </w:t>
+      </w:r>
+      <w:r>
+        <w:t xml:space="preserve"> </w:t>
+      </w:r>
+    </w:p>
+    <w:p>
+      <w:r>
+        <w:rPr>
+          <w:b/>
+          <w:bCs/>
           <w:noProof/>
         </w:rPr>
         <w:lastRenderedPageBreak/>
         <w:drawing>
-          <wp:inline distT="0" distB="0" distL="0" distR="0" wp14:anchorId="1AB1013E" wp14:editId="10CCEDA6">
+          <wp:inline distT="0" distB="0" distL="0" distR="0" wp14:anchorId="04EAEBF2" wp14:editId="032F5C45">
             <wp:extent cx="5943600" cy="3669030"/>
             <wp:effectExtent l="0" t="0" r="0" b="7620"/>
-            <wp:docPr id="19" name="Picture 19" descr="Chart&#10;&#10;Description automatically generated"/>
+            <wp:docPr id="21" name="Picture 21" descr="Chart, scatter chart&#10;&#10;Description automatically generated"/>
             <wp:cNvGraphicFramePr>
               <a:graphicFrameLocks xmlns:a="http://schemas.openxmlformats.org/drawingml/2006/main" noChangeAspect="1"/>
             </wp:cNvGraphicFramePr>
@@ -1924,7 +1805,7 @@
               <a:graphicData uri="http://schemas.openxmlformats.org/drawingml/2006/picture">
                 <pic:pic xmlns:pic="http://schemas.openxmlformats.org/drawingml/2006/picture">
                   <pic:nvPicPr>
-                    <pic:cNvPr id="19" name="Picture 19" descr="Chart&#10;&#10;Description automatically generated"/>
+                    <pic:cNvPr id="21" name="Picture 21" descr="Chart, scatter chart&#10;&#10;Description automatically generated"/>
                     <pic:cNvPicPr/>
                   </pic:nvPicPr>
                   <pic:blipFill>
@@ -1954,15 +1835,37 @@
           </wp:inline>
         </w:drawing>
       </w:r>
+    </w:p>
+    <w:p>
+      <w:r>
+        <w:t xml:space="preserve">Moreover, while </w:t>
+      </w:r>
+      <w:r>
+        <w:t>Kennedy</w:t>
+      </w:r>
+      <w:r>
+        <w:t xml:space="preserve"> clearly impacts the popularity of </w:t>
+      </w:r>
+      <w:r>
+        <w:t>naming a child Jackie instead of Jacqueline, Smith has little to no impact on Jackie</w:t>
+      </w:r>
+      <w:r>
+        <w:t xml:space="preserve">, underscoring both the individual impact of each of these two women, and how </w:t>
+      </w:r>
+      <w:r>
+        <w:t>variations become grow and decline.</w:t>
+      </w:r>
+    </w:p>
+    <w:p>
       <w:r>
         <w:rPr>
           <w:noProof/>
         </w:rPr>
         <w:drawing>
-          <wp:inline distT="0" distB="0" distL="0" distR="0" wp14:anchorId="4800913F" wp14:editId="3EB8E407">
+          <wp:inline distT="0" distB="0" distL="0" distR="0" wp14:anchorId="7B0C1ED7" wp14:editId="5D737CB9">
             <wp:extent cx="5943600" cy="3669030"/>
             <wp:effectExtent l="0" t="0" r="0" b="7620"/>
-            <wp:docPr id="20" name="Picture 20" descr="Chart&#10;&#10;Description automatically generated"/>
+            <wp:docPr id="23" name="Picture 23" descr="Chart, scatter chart&#10;&#10;Description automatically generated"/>
             <wp:cNvGraphicFramePr>
               <a:graphicFrameLocks xmlns:a="http://schemas.openxmlformats.org/drawingml/2006/main" noChangeAspect="1"/>
             </wp:cNvGraphicFramePr>
@@ -1970,7 +1873,7 @@
               <a:graphicData uri="http://schemas.openxmlformats.org/drawingml/2006/picture">
                 <pic:pic xmlns:pic="http://schemas.openxmlformats.org/drawingml/2006/picture">
                   <pic:nvPicPr>
-                    <pic:cNvPr id="20" name="Picture 20" descr="Chart&#10;&#10;Description automatically generated"/>
+                    <pic:cNvPr id="23" name="Picture 23" descr="Chart, scatter chart&#10;&#10;Description automatically generated"/>
                     <pic:cNvPicPr/>
                   </pic:nvPicPr>
                   <pic:blipFill>
@@ -2001,67 +1904,67 @@
         </w:drawing>
       </w:r>
     </w:p>
+    <w:p>
+      <w:r>
+        <w:lastRenderedPageBreak/>
+        <w:t xml:space="preserve">Overall, looking at a group of trends </w:t>
+      </w:r>
+      <w:r>
+        <w:t xml:space="preserve">related to a single source gives as a window into so </w:t>
+      </w:r>
+      <w:proofErr w:type="gramStart"/>
+      <w:r>
+        <w:t xml:space="preserve">many different </w:t>
+      </w:r>
+      <w:r>
+        <w:t>ways</w:t>
+      </w:r>
+      <w:proofErr w:type="gramEnd"/>
+      <w:r>
+        <w:t xml:space="preserve"> we can see the influence of pop culture. </w:t>
+      </w:r>
+    </w:p>
     <w:p/>
     <w:p>
-      <w:r>
-        <w:t xml:space="preserve">With a more popular name, it’s </w:t>
-      </w:r>
-      <w:r>
-        <w:rPr>
-          <w:i/>
-          <w:iCs/>
-        </w:rPr>
-        <w:t>way</w:t>
-      </w:r>
-      <w:r>
-        <w:t xml:space="preserve"> harder to say because there are so many potential influences (I spent like 4 hours trying to track Katharine Hepburn’s influence and got nowhere), but there’s a definite </w:t>
-      </w:r>
-      <w:r>
-        <w:lastRenderedPageBreak/>
-        <w:t>jump in the “Katherine” spelling from ’76 to ’77, and the</w:t>
-      </w:r>
-      <w:r>
-        <w:t xml:space="preserve"> declining</w:t>
-      </w:r>
-      <w:r>
-        <w:t xml:space="preserve"> trend for the “Catherine” spelling reverses at the same time.</w:t>
-      </w:r>
-    </w:p>
-    <w:p/>
-    <w:p/>
-    <w:p>
-      <w:pPr>
-        <w:rPr>
-          <w:b/>
-          <w:bCs/>
-        </w:rPr>
-      </w:pPr>
-      <w:r>
-        <w:rPr>
-          <w:b/>
-          <w:bCs/>
-        </w:rPr>
-        <w:t>Jaclyn Smith AKA Kelly Garrett</w:t>
-      </w:r>
-    </w:p>
-    <w:p>
-      <w:pPr>
-        <w:rPr>
-          <w:b/>
-          <w:bCs/>
-        </w:rPr>
-      </w:pPr>
-      <w:r>
-        <w:rPr>
-          <w:b/>
-          <w:bCs/>
+      <w:pPr>
+        <w:pStyle w:val="Heading2"/>
+        <w:numPr>
+          <w:ilvl w:val="0"/>
+          <w:numId w:val="9"/>
+        </w:numPr>
+      </w:pPr>
+      <w:r>
+        <w:t>“</w:t>
+      </w:r>
+      <w:r>
+        <w:t>You got people to name their children after you?</w:t>
+      </w:r>
+      <w:r>
+        <w:t xml:space="preserve">” </w:t>
+      </w:r>
+      <w:r>
+        <w:t xml:space="preserve"> </w:t>
+      </w:r>
+      <w:r>
+        <w:t>“</w:t>
+      </w:r>
+      <w:r>
+        <w:t>What, like it’s hard?</w:t>
+      </w:r>
+      <w:r>
+        <w:t>”</w:t>
+      </w:r>
+    </w:p>
+    <w:p>
+      <w:r>
+        <w:rPr>
           <w:noProof/>
         </w:rPr>
         <w:drawing>
-          <wp:inline distT="0" distB="0" distL="0" distR="0" wp14:anchorId="136ED209" wp14:editId="1E43C6A0">
+          <wp:inline distT="0" distB="0" distL="0" distR="0" wp14:anchorId="2778C36B" wp14:editId="1D59D16B">
             <wp:extent cx="5943600" cy="3669030"/>
             <wp:effectExtent l="0" t="0" r="0" b="7620"/>
-            <wp:docPr id="22" name="Picture 22" descr="Chart&#10;&#10;Description automatically generated"/>
+            <wp:docPr id="24" name="Picture 24" descr="Chart, scatter chart&#10;&#10;Description automatically generated"/>
             <wp:cNvGraphicFramePr>
               <a:graphicFrameLocks xmlns:a="http://schemas.openxmlformats.org/drawingml/2006/main" noChangeAspect="1"/>
             </wp:cNvGraphicFramePr>
@@ -2069,7 +1972,7 @@
               <a:graphicData uri="http://schemas.openxmlformats.org/drawingml/2006/picture">
                 <pic:pic xmlns:pic="http://schemas.openxmlformats.org/drawingml/2006/picture">
                   <pic:nvPicPr>
-                    <pic:cNvPr id="22" name="Picture 22" descr="Chart&#10;&#10;Description automatically generated"/>
+                    <pic:cNvPr id="24" name="Picture 24" descr="Chart, scatter chart&#10;&#10;Description automatically generated"/>
                     <pic:cNvPicPr/>
                   </pic:nvPicPr>
                   <pic:blipFill>
@@ -2101,38 +2004,142 @@
       </w:r>
     </w:p>
     <w:p>
-      <w:pPr>
-        <w:rPr>
-          <w:b/>
-          <w:bCs/>
-          <w:noProof/>
-        </w:rPr>
-      </w:pPr>
-      <w:r>
-        <w:t xml:space="preserve">Again, the movement of the name Kelly is </w:t>
+      <w:r>
+        <w:t xml:space="preserve">The name Reese was already trending up as a boys’ name in 1999 when the release of </w:t>
+      </w:r>
+      <w:r>
+        <w:rPr>
+          <w:i/>
+          <w:iCs/>
+        </w:rPr>
+        <w:t>C</w:t>
+      </w:r>
+      <w:r>
+        <w:rPr>
+          <w:i/>
+          <w:iCs/>
+        </w:rPr>
+        <w:t xml:space="preserve">ruel </w:t>
+      </w:r>
+      <w:r>
+        <w:rPr>
+          <w:i/>
+          <w:iCs/>
+        </w:rPr>
+        <w:t>I</w:t>
+      </w:r>
+      <w:r>
+        <w:rPr>
+          <w:i/>
+          <w:iCs/>
+        </w:rPr>
+        <w:t>ntentions</w:t>
+      </w:r>
+      <w:r>
+        <w:rPr>
+          <w:i/>
+          <w:iCs/>
+        </w:rPr>
+        <w:t xml:space="preserve">, </w:t>
+      </w:r>
+      <w:r>
+        <w:t>starring Reese Witherspoon,</w:t>
+      </w:r>
+      <w:r>
+        <w:t xml:space="preserve"> started an upward trend in its popularity for girls, which was intensified after the release of </w:t>
+      </w:r>
+      <w:r>
+        <w:rPr>
+          <w:i/>
+          <w:iCs/>
+        </w:rPr>
+        <w:t>Legally Blonde</w:t>
+      </w:r>
+      <w:r>
+        <w:t xml:space="preserve">. </w:t>
+      </w:r>
+      <w:r>
+        <w:t xml:space="preserve">In 2005, the name’s popularity for girls jumped again with the release of </w:t>
+      </w:r>
+      <w:r>
+        <w:rPr>
+          <w:i/>
+          <w:iCs/>
+        </w:rPr>
+        <w:t>Walk the Line.</w:t>
+      </w:r>
+    </w:p>
+    <w:p/>
+    <w:p>
+      <w:r>
+        <w:t>When, in 2003,</w:t>
+      </w:r>
+      <w:r>
+        <w:t xml:space="preserve"> </w:t>
+      </w:r>
+      <w:r>
+        <w:t>Reese became a more popular name for girls than</w:t>
+      </w:r>
+      <w:r>
+        <w:t xml:space="preserve"> boys, it started trending downward as a boys’ name. </w:t>
+      </w:r>
+      <w:r>
+        <w:t xml:space="preserve">A mirror of the </w:t>
+      </w:r>
+      <w:r>
+        <w:t xml:space="preserve">effect we saw with Chandler, Reese becoming a “girl’s name” </w:t>
       </w:r>
       <w:proofErr w:type="gramStart"/>
       <w:r>
-        <w:t>pretty standard</w:t>
+        <w:t>opens up</w:t>
       </w:r>
       <w:proofErr w:type="gramEnd"/>
       <w:r>
-        <w:t>: big jump but quick reversal.</w:t>
-      </w:r>
-    </w:p>
-    <w:p>
-      <w:r>
-        <w:rPr>
-          <w:b/>
-          <w:bCs/>
+        <w:t xml:space="preserve"> a lot of interesting questions about gender. </w:t>
+      </w:r>
+    </w:p>
+    <w:p/>
+    <w:p>
+      <w:r>
+        <w:t xml:space="preserve">In terms of cultural impact, again, we can </w:t>
+      </w:r>
+      <w:r>
+        <w:t xml:space="preserve">get a better handle on this by looking at more than one trend. </w:t>
+      </w:r>
+      <w:r>
+        <w:t xml:space="preserve">Reese Witherspoon’s influence can be illustrated through the characters she plays. While there wasn’t a </w:t>
+      </w:r>
+      <w:proofErr w:type="gramStart"/>
+      <w:r>
+        <w:t>really strong</w:t>
+      </w:r>
+      <w:proofErr w:type="gramEnd"/>
+      <w:r>
+        <w:t xml:space="preserve"> trend around Annette (</w:t>
+      </w:r>
+      <w:r>
+        <w:rPr>
+          <w:i/>
+          <w:iCs/>
+        </w:rPr>
+        <w:t>Cruel Intentions)</w:t>
+      </w:r>
+      <w:r>
+        <w:t>, but both Elle and June responded to their respective movie releases.</w:t>
+      </w:r>
+    </w:p>
+    <w:p/>
+    <w:p>
+      <w:r>
+        <w:rPr>
           <w:noProof/>
         </w:rPr>
         <w:lastRenderedPageBreak/>
         <w:drawing>
-          <wp:inline distT="0" distB="0" distL="0" distR="0" wp14:anchorId="04EAEBF2" wp14:editId="032F5C45">
+          <wp:inline distT="0" distB="0" distL="0" distR="0" wp14:anchorId="398EB3FD" wp14:editId="51C4B761">
             <wp:extent cx="5943600" cy="3669030"/>
             <wp:effectExtent l="0" t="0" r="0" b="7620"/>
-            <wp:docPr id="21" name="Picture 21" descr="Chart, scatter chart&#10;&#10;Description automatically generated"/>
+            <wp:docPr id="25" name="Picture 25" descr="Chart, scatter chart&#10;&#10;Description automatically generated"/>
             <wp:cNvGraphicFramePr>
               <a:graphicFrameLocks xmlns:a="http://schemas.openxmlformats.org/drawingml/2006/main" noChangeAspect="1"/>
             </wp:cNvGraphicFramePr>
@@ -2140,7 +2147,7 @@
               <a:graphicData uri="http://schemas.openxmlformats.org/drawingml/2006/picture">
                 <pic:pic xmlns:pic="http://schemas.openxmlformats.org/drawingml/2006/picture">
                   <pic:nvPicPr>
-                    <pic:cNvPr id="21" name="Picture 21" descr="Chart, scatter chart&#10;&#10;Description automatically generated"/>
+                    <pic:cNvPr id="25" name="Picture 25" descr="Chart, scatter chart&#10;&#10;Description automatically generated"/>
                     <pic:cNvPicPr/>
                   </pic:nvPicPr>
                   <pic:blipFill>
@@ -2172,396 +2179,106 @@
       </w:r>
     </w:p>
     <w:p>
-      <w:r>
-        <w:t>W</w:t>
-      </w:r>
-      <w:r>
-        <w:t>hat happens to Jaclyn I think is one of the coolest e</w:t>
-      </w:r>
-      <w:r>
-        <w:t xml:space="preserve">xamples because it </w:t>
-      </w:r>
-      <w:r>
-        <w:t xml:space="preserve">shows </w:t>
-      </w:r>
-      <w:proofErr w:type="gramStart"/>
-      <w:r>
-        <w:t>really</w:t>
-      </w:r>
-      <w:r>
-        <w:t xml:space="preserve"> solid</w:t>
-      </w:r>
-      <w:proofErr w:type="gramEnd"/>
-      <w:r>
-        <w:t xml:space="preserve"> cause and effect</w:t>
-      </w:r>
-      <w:r>
-        <w:t xml:space="preserve">. </w:t>
-      </w:r>
-      <w:r>
-        <w:t xml:space="preserve">Not only does Smith popularize the nontraditional spelling of “Jaclyn” she reverses the trend on the spelling “Jacqueline”, which peaked, unsurprisingly, during Jackie Kennedy’s tenancy in the White House. </w:t>
-      </w:r>
-    </w:p>
-    <w:p>
-      <w:r>
-        <w:rPr>
-          <w:noProof/>
-        </w:rPr>
-        <w:lastRenderedPageBreak/>
-        <w:drawing>
-          <wp:inline distT="0" distB="0" distL="0" distR="0" wp14:anchorId="7B0C1ED7" wp14:editId="5D737CB9">
-            <wp:extent cx="5943600" cy="3669030"/>
-            <wp:effectExtent l="0" t="0" r="0" b="7620"/>
-            <wp:docPr id="23" name="Picture 23" descr="Chart, scatter chart&#10;&#10;Description automatically generated"/>
-            <wp:cNvGraphicFramePr>
-              <a:graphicFrameLocks xmlns:a="http://schemas.openxmlformats.org/drawingml/2006/main" noChangeAspect="1"/>
-            </wp:cNvGraphicFramePr>
-            <a:graphic xmlns:a="http://schemas.openxmlformats.org/drawingml/2006/main">
-              <a:graphicData uri="http://schemas.openxmlformats.org/drawingml/2006/picture">
-                <pic:pic xmlns:pic="http://schemas.openxmlformats.org/drawingml/2006/picture">
-                  <pic:nvPicPr>
-                    <pic:cNvPr id="23" name="Picture 23" descr="Chart, scatter chart&#10;&#10;Description automatically generated"/>
-                    <pic:cNvPicPr/>
-                  </pic:nvPicPr>
-                  <pic:blipFill>
-                    <a:blip r:embed="rId21" cstate="print">
-                      <a:extLst>
-                        <a:ext uri="{28A0092B-C50C-407E-A947-70E740481C1C}">
-                          <a14:useLocalDpi xmlns:a14="http://schemas.microsoft.com/office/drawing/2010/main" val="0"/>
-                        </a:ext>
-                      </a:extLst>
-                    </a:blip>
-                    <a:stretch>
-                      <a:fillRect/>
-                    </a:stretch>
-                  </pic:blipFill>
-                  <pic:spPr>
-                    <a:xfrm>
-                      <a:off x="0" y="0"/>
-                      <a:ext cx="5943600" cy="3669030"/>
-                    </a:xfrm>
-                    <a:prstGeom prst="rect">
-                      <a:avLst/>
-                    </a:prstGeom>
-                  </pic:spPr>
-                </pic:pic>
-              </a:graphicData>
-            </a:graphic>
-          </wp:inline>
-        </w:drawing>
-      </w:r>
-    </w:p>
-    <w:p>
-      <w:r>
-        <w:t xml:space="preserve">Further evidence of the specific impact of </w:t>
-      </w:r>
-      <w:r>
+      <w:pPr>
+        <w:spacing w:before="240"/>
         <w:rPr>
           <w:i/>
           <w:iCs/>
         </w:rPr>
-        <w:t>Charlie’s Angels</w:t>
-      </w:r>
-      <w:r>
-        <w:t xml:space="preserve">: Jackie Kennedy did not have any impact on the nontraditional spelling, but she did impact the popularity of naming a baby girl just Jackie, while Jaclyn smith did not. </w:t>
-      </w:r>
-    </w:p>
-    <w:p/>
-    <w:p>
-      <w:pPr>
-        <w:pStyle w:val="Heading2"/>
-        <w:numPr>
-          <w:ilvl w:val="0"/>
-          <w:numId w:val="9"/>
-        </w:numPr>
-      </w:pPr>
-      <w:r>
-        <w:lastRenderedPageBreak/>
-        <w:t>“</w:t>
-      </w:r>
-      <w:r>
-        <w:t>You got people to name their children after you?</w:t>
-      </w:r>
-      <w:r>
-        <w:t xml:space="preserve">” </w:t>
-      </w:r>
-      <w:r>
-        <w:t xml:space="preserve"> </w:t>
-      </w:r>
-      <w:r>
-        <w:t>“</w:t>
-      </w:r>
-      <w:r>
-        <w:t>What, like it’s hard?</w:t>
-      </w:r>
-      <w:r>
-        <w:t>”</w:t>
-      </w:r>
-    </w:p>
-    <w:p>
-      <w:r>
-        <w:rPr>
-          <w:noProof/>
-        </w:rPr>
-        <w:drawing>
-          <wp:inline distT="0" distB="0" distL="0" distR="0" wp14:anchorId="2778C36B" wp14:editId="1D59D16B">
-            <wp:extent cx="5943600" cy="3669030"/>
-            <wp:effectExtent l="0" t="0" r="0" b="7620"/>
-            <wp:docPr id="24" name="Picture 24" descr="Chart, scatter chart&#10;&#10;Description automatically generated"/>
-            <wp:cNvGraphicFramePr>
-              <a:graphicFrameLocks xmlns:a="http://schemas.openxmlformats.org/drawingml/2006/main" noChangeAspect="1"/>
-            </wp:cNvGraphicFramePr>
-            <a:graphic xmlns:a="http://schemas.openxmlformats.org/drawingml/2006/main">
-              <a:graphicData uri="http://schemas.openxmlformats.org/drawingml/2006/picture">
-                <pic:pic xmlns:pic="http://schemas.openxmlformats.org/drawingml/2006/picture">
-                  <pic:nvPicPr>
-                    <pic:cNvPr id="24" name="Picture 24" descr="Chart, scatter chart&#10;&#10;Description automatically generated"/>
-                    <pic:cNvPicPr/>
-                  </pic:nvPicPr>
-                  <pic:blipFill>
-                    <a:blip r:embed="rId22" cstate="print">
-                      <a:extLst>
-                        <a:ext uri="{28A0092B-C50C-407E-A947-70E740481C1C}">
-                          <a14:useLocalDpi xmlns:a14="http://schemas.microsoft.com/office/drawing/2010/main" val="0"/>
-                        </a:ext>
-                      </a:extLst>
-                    </a:blip>
-                    <a:stretch>
-                      <a:fillRect/>
-                    </a:stretch>
-                  </pic:blipFill>
-                  <pic:spPr>
-                    <a:xfrm>
-                      <a:off x="0" y="0"/>
-                      <a:ext cx="5943600" cy="3669030"/>
-                    </a:xfrm>
-                    <a:prstGeom prst="rect">
-                      <a:avLst/>
-                    </a:prstGeom>
-                  </pic:spPr>
-                </pic:pic>
-              </a:graphicData>
-            </a:graphic>
-          </wp:inline>
-        </w:drawing>
-      </w:r>
-    </w:p>
-    <w:p>
-      <w:r>
-        <w:t xml:space="preserve">The name Reese was already trending up as a boys’ name in 1999 when the release of </w:t>
+      </w:pPr>
+      <w:r>
+        <w:t xml:space="preserve">The films themselves also show an impact. The name Joaquin had been sharply increasing since Joaquin Phoenix’s appearance in </w:t>
       </w:r>
       <w:r>
         <w:rPr>
           <w:i/>
           <w:iCs/>
         </w:rPr>
-        <w:t>C</w:t>
+        <w:t>Gladiator</w:t>
+      </w:r>
+      <w:r>
+        <w:t>, but the name’s popularity jumped even further when Phoenix appeared in</w:t>
+      </w:r>
+      <w:r>
+        <w:t xml:space="preserve"> </w:t>
       </w:r>
       <w:r>
         <w:rPr>
           <w:i/>
           <w:iCs/>
         </w:rPr>
-        <w:t xml:space="preserve">ruel </w:t>
+        <w:t>Walk the Line</w:t>
       </w:r>
       <w:r>
         <w:rPr>
           <w:i/>
           <w:iCs/>
         </w:rPr>
-        <w:t>I</w:t>
+        <w:t xml:space="preserve">. </w:t>
+      </w:r>
+      <w:r>
+        <w:t>As for characters, t</w:t>
+      </w:r>
+      <w:r>
+        <w:t>he names Sebastian (</w:t>
       </w:r>
       <w:r>
         <w:rPr>
           <w:i/>
           <w:iCs/>
         </w:rPr>
-        <w:t>ntentions</w:t>
+        <w:t>Cruel Intentions</w:t>
+      </w:r>
+      <w:r>
+        <w:t>) and Johnny (</w:t>
       </w:r>
       <w:r>
         <w:rPr>
           <w:i/>
           <w:iCs/>
         </w:rPr>
-        <w:t xml:space="preserve">, </w:t>
-      </w:r>
-      <w:r>
-        <w:t>starring Reese Witherspoon,</w:t>
-      </w:r>
-      <w:r>
-        <w:t xml:space="preserve"> started an upward trend in its popularity for girls, which was intensified after the release of </w:t>
+        <w:t>Walk the Line</w:t>
+      </w:r>
+      <w:r>
+        <w:t>) also responded to their respective mov</w:t>
+      </w:r>
+      <w:r>
+        <w:t>i</w:t>
+      </w:r>
+      <w:r>
+        <w:t xml:space="preserve">es. </w:t>
+      </w:r>
+    </w:p>
+    <w:p>
+      <w:r>
+        <w:t xml:space="preserve">Finally, in terms of adjacent trends, </w:t>
+      </w:r>
+      <w:r>
+        <w:t>the name Ella, which ha</w:t>
+      </w:r>
+      <w:r>
+        <w:t xml:space="preserve">s a much richer history than Elle (which first appears in 1977 </w:t>
+      </w:r>
+      <w:r>
+        <w:t xml:space="preserve">and grows modestly alongside Elle McPherson’s popularity), </w:t>
+      </w:r>
+      <w:r>
+        <w:t xml:space="preserve">jumped to a historic high </w:t>
+      </w:r>
+      <w:r>
+        <w:t xml:space="preserve">within one year of </w:t>
       </w:r>
       <w:r>
         <w:rPr>
           <w:i/>
           <w:iCs/>
         </w:rPr>
-        <w:t>Legally Blonde</w:t>
-      </w:r>
-      <w:r>
-        <w:t>. As Reese’s popularity for girls surpassed boys, it started trending downward as a boys</w:t>
-      </w:r>
-      <w:r>
-        <w:t>’</w:t>
-      </w:r>
-      <w:r>
-        <w:t xml:space="preserve"> name. </w:t>
-      </w:r>
-    </w:p>
-    <w:p>
-      <w:r>
-        <w:t xml:space="preserve">In 2005, the name’s popularity for girls jumped again with the release of </w:t>
-      </w:r>
-      <w:r>
-        <w:rPr>
-          <w:i/>
-          <w:iCs/>
-        </w:rPr>
-        <w:t>Walk the Line</w:t>
-      </w:r>
-      <w:r>
-        <w:rPr>
-          <w:i/>
-          <w:iCs/>
-        </w:rPr>
-        <w:t>.</w:t>
-      </w:r>
-    </w:p>
-    <w:p>
-      <w:r>
-        <w:rPr>
-          <w:noProof/>
-        </w:rPr>
-        <w:lastRenderedPageBreak/>
-        <w:drawing>
-          <wp:inline distT="0" distB="0" distL="0" distR="0" wp14:anchorId="398EB3FD" wp14:editId="51C4B761">
-            <wp:extent cx="5943600" cy="3669030"/>
-            <wp:effectExtent l="0" t="0" r="0" b="7620"/>
-            <wp:docPr id="25" name="Picture 25" descr="Chart, scatter chart&#10;&#10;Description automatically generated"/>
-            <wp:cNvGraphicFramePr>
-              <a:graphicFrameLocks xmlns:a="http://schemas.openxmlformats.org/drawingml/2006/main" noChangeAspect="1"/>
-            </wp:cNvGraphicFramePr>
-            <a:graphic xmlns:a="http://schemas.openxmlformats.org/drawingml/2006/main">
-              <a:graphicData uri="http://schemas.openxmlformats.org/drawingml/2006/picture">
-                <pic:pic xmlns:pic="http://schemas.openxmlformats.org/drawingml/2006/picture">
-                  <pic:nvPicPr>
-                    <pic:cNvPr id="25" name="Picture 25" descr="Chart, scatter chart&#10;&#10;Description automatically generated"/>
-                    <pic:cNvPicPr/>
-                  </pic:nvPicPr>
-                  <pic:blipFill>
-                    <a:blip r:embed="rId23" cstate="print">
-                      <a:extLst>
-                        <a:ext uri="{28A0092B-C50C-407E-A947-70E740481C1C}">
-                          <a14:useLocalDpi xmlns:a14="http://schemas.microsoft.com/office/drawing/2010/main" val="0"/>
-                        </a:ext>
-                      </a:extLst>
-                    </a:blip>
-                    <a:stretch>
-                      <a:fillRect/>
-                    </a:stretch>
-                  </pic:blipFill>
-                  <pic:spPr>
-                    <a:xfrm>
-                      <a:off x="0" y="0"/>
-                      <a:ext cx="5943600" cy="3669030"/>
-                    </a:xfrm>
-                    <a:prstGeom prst="rect">
-                      <a:avLst/>
-                    </a:prstGeom>
-                  </pic:spPr>
-                </pic:pic>
-              </a:graphicData>
-            </a:graphic>
-          </wp:inline>
-        </w:drawing>
-      </w:r>
-    </w:p>
-    <w:p>
-      <w:r>
-        <w:t xml:space="preserve">As for the characters she played, there wasn’t a </w:t>
-      </w:r>
-      <w:proofErr w:type="gramStart"/>
-      <w:r>
-        <w:t>really strong</w:t>
-      </w:r>
-      <w:proofErr w:type="gramEnd"/>
-      <w:r>
-        <w:t xml:space="preserve"> trend around Annette</w:t>
-      </w:r>
-      <w:r>
-        <w:t xml:space="preserve"> (</w:t>
-      </w:r>
-      <w:r>
-        <w:rPr>
-          <w:i/>
-          <w:iCs/>
-        </w:rPr>
-        <w:t>Cruel Intentions)</w:t>
-      </w:r>
-      <w:r>
-        <w:t>, but both Elle and June responded to their respective movie releases.</w:t>
-      </w:r>
-    </w:p>
-    <w:p>
-      <w:pPr>
-        <w:spacing w:before="240"/>
-      </w:pPr>
-      <w:r>
-        <w:t xml:space="preserve">Other notable shifts: </w:t>
-      </w:r>
-      <w:r>
-        <w:t xml:space="preserve">After the release of </w:t>
-      </w:r>
-      <w:r>
-        <w:rPr>
-          <w:i/>
-          <w:iCs/>
-        </w:rPr>
-        <w:t xml:space="preserve">Walk the Line, </w:t>
-      </w:r>
-      <w:r>
-        <w:t xml:space="preserve">the name Joaquin took a big jump even by the standards of its sharply inclining popularity since the release of </w:t>
-      </w:r>
-      <w:r>
-        <w:t>G</w:t>
-      </w:r>
-      <w:r>
-        <w:t xml:space="preserve">ladiator. </w:t>
-      </w:r>
-      <w:r>
-        <w:t>As for characters, t</w:t>
-      </w:r>
-      <w:r>
-        <w:t>he names Sebastian (</w:t>
-      </w:r>
-      <w:r>
-        <w:rPr>
-          <w:i/>
-          <w:iCs/>
-        </w:rPr>
-        <w:t>Cruel Intentions</w:t>
-      </w:r>
-      <w:r>
-        <w:t>) and Johnny (</w:t>
-      </w:r>
-      <w:r>
-        <w:rPr>
-          <w:i/>
-          <w:iCs/>
-        </w:rPr>
-        <w:t>Walk the Line</w:t>
-      </w:r>
-      <w:r>
-        <w:t>) also responded to their respective mov</w:t>
-      </w:r>
-      <w:r>
-        <w:t>i</w:t>
-      </w:r>
-      <w:r>
-        <w:t xml:space="preserve">es. </w:t>
-      </w:r>
-    </w:p>
-    <w:p/>
+        <w:t xml:space="preserve">Legally Blonde’s </w:t>
+      </w:r>
+      <w:r>
+        <w:t>release.</w:t>
+      </w:r>
+    </w:p>
     <w:p/>
     <w:sectPr>
       <w:pgSz w:w="12240" w:h="15840"/>
@@ -4284,6 +4001,7 @@
   <w:style w:type="character" w:default="1" w:styleId="DefaultParagraphFont">
     <w:name w:val="Default Paragraph Font"/>
     <w:uiPriority w:val="1"/>
+    <w:semiHidden/>
     <w:unhideWhenUsed/>
   </w:style>
   <w:style w:type="table" w:default="1" w:styleId="TableNormal">
@@ -4387,6 +4105,29 @@
     <w:link w:val="Footer"/>
     <w:uiPriority w:val="99"/>
     <w:rsid w:val="008A0FFE"/>
+  </w:style>
+  <w:style w:type="character" w:styleId="Hyperlink">
+    <w:name w:val="Hyperlink"/>
+    <w:basedOn w:val="DefaultParagraphFont"/>
+    <w:uiPriority w:val="99"/>
+    <w:unhideWhenUsed/>
+    <w:rsid w:val="00E95B38"/>
+    <w:rPr>
+      <w:color w:val="0563C1" w:themeColor="hyperlink"/>
+      <w:u w:val="single"/>
+    </w:rPr>
+  </w:style>
+  <w:style w:type="character" w:styleId="UnresolvedMention">
+    <w:name w:val="Unresolved Mention"/>
+    <w:basedOn w:val="DefaultParagraphFont"/>
+    <w:uiPriority w:val="99"/>
+    <w:semiHidden/>
+    <w:unhideWhenUsed/>
+    <w:rsid w:val="00E95B38"/>
+    <w:rPr>
+      <w:color w:val="605E5C"/>
+      <w:shd w:val="clear" w:color="auto" w:fill="E1DFDD"/>
+    </w:rPr>
   </w:style>
 </w:styles>
 </file>

</xml_diff>